<commit_message>
work in progrss for python example
</commit_message>
<xml_diff>
--- a/TOTUS MODBUS Python Integration Application Note.docx
+++ b/TOTUS MODBUS Python Integration Application Note.docx
@@ -3677,49 +3677,45 @@
       <w:bookmarkEnd w:id="27"/>
     </w:p>
     <w:p>
-      <w:r>
-        <w:t xml:space="preserve">Create a new project </w:t>
-      </w:r>
-      <w:r>
-        <w:t xml:space="preserve">using File-&gt;New-&gt;Project then select General-&gt;Project in wizard window, press </w:t>
-      </w:r>
-      <w:r>
-        <w:rPr>
-          <w:b/>
-        </w:rPr>
-        <w:t>Next</w:t>
-      </w:r>
-      <w:r>
-        <w:t xml:space="preserve"> button, </w:t>
-      </w:r>
-      <w:r>
-        <w:t>type</w:t>
-      </w:r>
-      <w:r>
-        <w:t xml:space="preserve"> the project name </w:t>
-      </w:r>
-      <w:r>
-        <w:t xml:space="preserve">(e.g. </w:t>
-      </w:r>
       <w:proofErr w:type="spellStart"/>
       <w:r>
-        <w:t>totus_pymod</w:t>
+        <w:t>LiClipse</w:t>
       </w:r>
       <w:proofErr w:type="spellEnd"/>
       <w:r>
-        <w:t>)</w:t>
-      </w:r>
-      <w:r>
-        <w:t xml:space="preserve"> and select a folder then press </w:t>
-      </w:r>
-      <w:r>
-        <w:rPr>
-          <w:b/>
-        </w:rPr>
-        <w:t>Finish</w:t>
-      </w:r>
-      <w:r>
-        <w:t>.</w:t>
+        <w:t xml:space="preserve"> </w:t>
+      </w:r>
+      <w:r>
+        <w:t xml:space="preserve">needs Python 2.7 </w:t>
+      </w:r>
+      <w:r>
+        <w:t>configure</w:t>
+      </w:r>
+      <w:r>
+        <w:t>d</w:t>
+      </w:r>
+      <w:r>
+        <w:t xml:space="preserve"> </w:t>
+      </w:r>
+      <w:r>
+        <w:t xml:space="preserve">as </w:t>
+      </w:r>
+      <w:r>
+        <w:t xml:space="preserve">interpreter so specify the path to Python environment </w:t>
+      </w:r>
+      <w:r>
+        <w:t xml:space="preserve">using </w:t>
+      </w:r>
+      <w:r>
+        <w:t xml:space="preserve">Window-&gt;Preferences menu, select </w:t>
+      </w:r>
+      <w:proofErr w:type="spellStart"/>
+      <w:r>
+        <w:t>PyDev</w:t>
+      </w:r>
+      <w:proofErr w:type="spellEnd"/>
+      <w:r>
+        <w:t>-&gt;Interpreters-&gt;Python Interpreters in the left tree:</w:t>
       </w:r>
     </w:p>
     <w:p>
@@ -3729,100 +3725,7 @@
           <w:lang w:eastAsia="en-GB"/>
         </w:rPr>
         <w:drawing>
-          <wp:inline distT="0" distB="0" distL="0" distR="0" wp14:anchorId="68281E82" wp14:editId="6712AE79">
-            <wp:extent cx="4819650" cy="3781425"/>
-            <wp:effectExtent l="0" t="0" r="0" b="9525"/>
-            <wp:docPr id="1" name="Picture 1"/>
-            <wp:cNvGraphicFramePr>
-              <a:graphicFrameLocks xmlns:a="http://schemas.openxmlformats.org/drawingml/2006/main" noChangeAspect="1"/>
-            </wp:cNvGraphicFramePr>
-            <a:graphic xmlns:a="http://schemas.openxmlformats.org/drawingml/2006/main">
-              <a:graphicData uri="http://schemas.openxmlformats.org/drawingml/2006/picture">
-                <pic:pic xmlns:pic="http://schemas.openxmlformats.org/drawingml/2006/picture">
-                  <pic:nvPicPr>
-                    <pic:cNvPr id="1" name=""/>
-                    <pic:cNvPicPr/>
-                  </pic:nvPicPr>
-                  <pic:blipFill>
-                    <a:blip r:embed="rId17"/>
-                    <a:stretch>
-                      <a:fillRect/>
-                    </a:stretch>
-                  </pic:blipFill>
-                  <pic:spPr>
-                    <a:xfrm>
-                      <a:off x="0" y="0"/>
-                      <a:ext cx="4819650" cy="3781425"/>
-                    </a:xfrm>
-                    <a:prstGeom prst="rect">
-                      <a:avLst/>
-                    </a:prstGeom>
-                  </pic:spPr>
-                </pic:pic>
-              </a:graphicData>
-            </a:graphic>
-          </wp:inline>
-        </w:drawing>
-      </w:r>
-    </w:p>
-    <w:p>
-      <w:proofErr w:type="spellStart"/>
-      <w:r>
-        <w:t>LiClipse</w:t>
-      </w:r>
-      <w:proofErr w:type="spellEnd"/>
-      <w:r>
-        <w:t xml:space="preserve"> will ask to c</w:t>
-      </w:r>
-      <w:r>
-        <w:t xml:space="preserve">onfigure an interpreter so </w:t>
-      </w:r>
-      <w:bookmarkStart w:id="28" w:name="_GoBack"/>
-      <w:bookmarkEnd w:id="28"/>
-      <w:r>
-        <w:t xml:space="preserve">“Manual </w:t>
-      </w:r>
-      <w:proofErr w:type="spellStart"/>
-      <w:r>
-        <w:t>config</w:t>
-      </w:r>
-      <w:proofErr w:type="spellEnd"/>
-      <w:r>
-        <w:t xml:space="preserve">” can be selected to specify the </w:t>
-      </w:r>
-      <w:r>
-        <w:t xml:space="preserve">path to Python environment, this can also be </w:t>
-      </w:r>
-      <w:r>
-        <w:t xml:space="preserve">later </w:t>
-      </w:r>
-      <w:r>
-        <w:t>configured from Window-&gt;Preferences menu</w:t>
-      </w:r>
-      <w:r>
-        <w:t xml:space="preserve">, select </w:t>
-      </w:r>
-      <w:proofErr w:type="spellStart"/>
-      <w:r>
-        <w:t>PyDev</w:t>
-      </w:r>
-      <w:proofErr w:type="spellEnd"/>
-      <w:r>
-        <w:t>-&gt;Interpreters-&gt;Python Interpreters in the left tree</w:t>
-      </w:r>
-      <w:r>
-        <w:t>:</w:t>
-      </w:r>
-    </w:p>
-    <w:p>
-      <w:r>
-        <w:rPr>
-          <w:noProof/>
-          <w:lang w:eastAsia="en-GB"/>
-        </w:rPr>
-        <w:lastRenderedPageBreak/>
-        <w:drawing>
-          <wp:inline distT="0" distB="0" distL="0" distR="0">
+          <wp:inline distT="0" distB="0" distL="0" distR="0" wp14:anchorId="72049518" wp14:editId="34D89BF3">
             <wp:extent cx="6186170" cy="5112385"/>
             <wp:effectExtent l="0" t="0" r="5080" b="0"/>
             <wp:docPr id="13" name="Picture 13"/>
@@ -3839,7 +3742,7 @@
                     </pic:cNvPicPr>
                   </pic:nvPicPr>
                   <pic:blipFill>
-                    <a:blip r:embed="rId18">
+                    <a:blip r:embed="rId17">
                       <a:extLst>
                         <a:ext uri="{28A0092B-C50C-407E-A947-70E740481C1C}">
                           <a14:useLocalDpi xmlns:a14="http://schemas.microsoft.com/office/drawing/2010/main" val="0"/>
@@ -3871,6 +3774,135 @@
         </w:drawing>
       </w:r>
     </w:p>
+    <w:p/>
+    <w:p>
+      <w:r>
+        <w:t xml:space="preserve">Create a new project </w:t>
+      </w:r>
+      <w:r>
+        <w:t>using File-&gt;New-&gt;Project then select General-&gt;</w:t>
+      </w:r>
+      <w:proofErr w:type="spellStart"/>
+      <w:r>
+        <w:t>PyDev</w:t>
+      </w:r>
+      <w:proofErr w:type="spellEnd"/>
+      <w:r>
+        <w:t>-&gt;</w:t>
+      </w:r>
+      <w:proofErr w:type="spellStart"/>
+      <w:r>
+        <w:t>PyDev</w:t>
+      </w:r>
+      <w:proofErr w:type="spellEnd"/>
+      <w:r>
+        <w:t xml:space="preserve"> </w:t>
+      </w:r>
+      <w:r>
+        <w:t xml:space="preserve">Project in wizard window, press </w:t>
+      </w:r>
+      <w:r>
+        <w:rPr>
+          <w:b/>
+        </w:rPr>
+        <w:t>Next</w:t>
+      </w:r>
+      <w:r>
+        <w:t xml:space="preserve"> button, </w:t>
+      </w:r>
+      <w:r>
+        <w:t>type</w:t>
+      </w:r>
+      <w:r>
+        <w:t xml:space="preserve"> the project name </w:t>
+      </w:r>
+      <w:r>
+        <w:t xml:space="preserve">(e.g. </w:t>
+      </w:r>
+      <w:proofErr w:type="spellStart"/>
+      <w:r>
+        <w:t>totus_pymod</w:t>
+      </w:r>
+      <w:proofErr w:type="spellEnd"/>
+      <w:r>
+        <w:t>)</w:t>
+      </w:r>
+      <w:r>
+        <w:t xml:space="preserve"> and select a folder then press </w:t>
+      </w:r>
+      <w:r>
+        <w:rPr>
+          <w:b/>
+        </w:rPr>
+        <w:t>Finish</w:t>
+      </w:r>
+      <w:r>
+        <w:t>.</w:t>
+      </w:r>
+    </w:p>
+    <w:p>
+      <w:r>
+        <w:rPr>
+          <w:noProof/>
+          <w:lang w:eastAsia="en-GB"/>
+        </w:rPr>
+        <w:lastRenderedPageBreak/>
+        <w:drawing>
+          <wp:inline distT="0" distB="0" distL="0" distR="0" wp14:anchorId="16B6DAEA" wp14:editId="15C85946">
+            <wp:extent cx="4772025" cy="6305550"/>
+            <wp:effectExtent l="0" t="0" r="9525" b="0"/>
+            <wp:docPr id="14" name="Picture 14"/>
+            <wp:cNvGraphicFramePr>
+              <a:graphicFrameLocks xmlns:a="http://schemas.openxmlformats.org/drawingml/2006/main" noChangeAspect="1"/>
+            </wp:cNvGraphicFramePr>
+            <a:graphic xmlns:a="http://schemas.openxmlformats.org/drawingml/2006/main">
+              <a:graphicData uri="http://schemas.openxmlformats.org/drawingml/2006/picture">
+                <pic:pic xmlns:pic="http://schemas.openxmlformats.org/drawingml/2006/picture">
+                  <pic:nvPicPr>
+                    <pic:cNvPr id="1" name=""/>
+                    <pic:cNvPicPr/>
+                  </pic:nvPicPr>
+                  <pic:blipFill>
+                    <a:blip r:embed="rId18"/>
+                    <a:stretch>
+                      <a:fillRect/>
+                    </a:stretch>
+                  </pic:blipFill>
+                  <pic:spPr>
+                    <a:xfrm>
+                      <a:off x="0" y="0"/>
+                      <a:ext cx="4772025" cy="6305550"/>
+                    </a:xfrm>
+                    <a:prstGeom prst="rect">
+                      <a:avLst/>
+                    </a:prstGeom>
+                  </pic:spPr>
+                </pic:pic>
+              </a:graphicData>
+            </a:graphic>
+          </wp:inline>
+        </w:drawing>
+      </w:r>
+    </w:p>
+    <w:p>
+      <w:r>
+        <w:t xml:space="preserve">Add a new file to the project by using File-&gt;New menu, select File wizard and specify “totus_pymod.py” and press </w:t>
+      </w:r>
+      <w:r>
+        <w:rPr>
+          <w:b/>
+        </w:rPr>
+        <w:t xml:space="preserve">Finish </w:t>
+      </w:r>
+      <w:bookmarkStart w:id="28" w:name="_GoBack"/>
+      <w:r>
+        <w:t>button</w:t>
+      </w:r>
+      <w:bookmarkEnd w:id="28"/>
+      <w:r>
+        <w:t>.</w:t>
+      </w:r>
+    </w:p>
     <w:p>
       <w:pPr>
         <w:pStyle w:val="Heading2"/>
@@ -3941,6 +3973,7 @@
       </w:pPr>
       <w:bookmarkStart w:id="30" w:name="_Toc399744918"/>
       <w:r>
+        <w:lastRenderedPageBreak/>
         <w:t>1</w:t>
       </w:r>
       <w:r>
@@ -4008,7 +4041,6 @@
     <w:p/>
     <w:p>
       <w:r>
-        <w:lastRenderedPageBreak/>
         <w:t>Imports required:</w:t>
       </w:r>
     </w:p>
@@ -4349,7 +4381,7 @@
           <w:rPr>
             <w:noProof/>
           </w:rPr>
-          <w:t>6</w:t>
+          <w:t>7</w:t>
         </w:r>
         <w:r>
           <w:rPr>
@@ -5791,7 +5823,7 @@
 </file>
 
 <file path=customXml/itemProps1.xml><?xml version="1.0" encoding="utf-8"?>
-<ds:datastoreItem xmlns:ds="http://schemas.openxmlformats.org/officeDocument/2006/customXml" ds:itemID="{E6E58E32-42FC-4411-A7D1-B8CE6C847E0E}">
+<ds:datastoreItem xmlns:ds="http://schemas.openxmlformats.org/officeDocument/2006/customXml" ds:itemID="{3E0F9445-D528-445F-A30B-DB539B3B1859}">
   <ds:schemaRefs>
     <ds:schemaRef ds:uri="http://schemas.openxmlformats.org/officeDocument/2006/bibliography"/>
   </ds:schemaRefs>

</xml_diff>

<commit_message>
updated project for python
</commit_message>
<xml_diff>
--- a/TOTUS MODBUS Python Integration Application Note.docx
+++ b/TOTUS MODBUS Python Integration Application Note.docx
@@ -3894,13 +3894,191 @@
         </w:rPr>
         <w:t xml:space="preserve">Finish </w:t>
       </w:r>
+      <w:r>
+        <w:t>button</w:t>
+      </w:r>
+      <w:r>
+        <w:t>.</w:t>
+      </w:r>
+    </w:p>
+    <w:p>
+      <w:r>
+        <w:t xml:space="preserve">Press Run button on the toolbar </w:t>
+      </w:r>
+      <w:r>
+        <w:rPr>
+          <w:noProof/>
+          <w:lang w:eastAsia="en-GB"/>
+        </w:rPr>
+        <w:drawing>
+          <wp:inline distT="0" distB="0" distL="0" distR="0">
+            <wp:extent cx="437515" cy="286385"/>
+            <wp:effectExtent l="0" t="0" r="635" b="0"/>
+            <wp:docPr id="15" name="Picture 15"/>
+            <wp:cNvGraphicFramePr>
+              <a:graphicFrameLocks xmlns:a="http://schemas.openxmlformats.org/drawingml/2006/main" noChangeAspect="1"/>
+            </wp:cNvGraphicFramePr>
+            <a:graphic xmlns:a="http://schemas.openxmlformats.org/drawingml/2006/main">
+              <a:graphicData uri="http://schemas.openxmlformats.org/drawingml/2006/picture">
+                <pic:pic xmlns:pic="http://schemas.openxmlformats.org/drawingml/2006/picture">
+                  <pic:nvPicPr>
+                    <pic:cNvPr id="0" name="Picture 2"/>
+                    <pic:cNvPicPr>
+                      <a:picLocks noChangeAspect="1" noChangeArrowheads="1"/>
+                    </pic:cNvPicPr>
+                  </pic:nvPicPr>
+                  <pic:blipFill>
+                    <a:blip r:embed="rId19">
+                      <a:extLst>
+                        <a:ext uri="{28A0092B-C50C-407E-A947-70E740481C1C}">
+                          <a14:useLocalDpi xmlns:a14="http://schemas.microsoft.com/office/drawing/2010/main" val="0"/>
+                        </a:ext>
+                      </a:extLst>
+                    </a:blip>
+                    <a:srcRect/>
+                    <a:stretch>
+                      <a:fillRect/>
+                    </a:stretch>
+                  </pic:blipFill>
+                  <pic:spPr bwMode="auto">
+                    <a:xfrm>
+                      <a:off x="0" y="0"/>
+                      <a:ext cx="437515" cy="286385"/>
+                    </a:xfrm>
+                    <a:prstGeom prst="rect">
+                      <a:avLst/>
+                    </a:prstGeom>
+                    <a:noFill/>
+                    <a:ln>
+                      <a:noFill/>
+                    </a:ln>
+                  </pic:spPr>
+                </pic:pic>
+              </a:graphicData>
+            </a:graphic>
+          </wp:inline>
+        </w:drawing>
+      </w:r>
+      <w:r>
+        <w:t xml:space="preserve"> and press right-click on </w:t>
+      </w:r>
+      <w:proofErr w:type="spellStart"/>
+      <w:r>
+        <w:t>PyDev</w:t>
+      </w:r>
+      <w:proofErr w:type="spellEnd"/>
+      <w:r>
+        <w:t xml:space="preserve"> Run to add e new configuration and name it “</w:t>
+      </w:r>
+      <w:proofErr w:type="spellStart"/>
+      <w:r>
+        <w:t>Totus_config</w:t>
+      </w:r>
+      <w:proofErr w:type="spellEnd"/>
+      <w:r>
+        <w:t xml:space="preserve">”. Click </w:t>
+      </w:r>
+      <w:proofErr w:type="gramStart"/>
+      <w:r>
+        <w:t xml:space="preserve">on  </w:t>
+      </w:r>
+      <w:r>
+        <w:rPr>
+          <w:b/>
+        </w:rPr>
+        <w:t>Apply</w:t>
+      </w:r>
+      <w:proofErr w:type="gramEnd"/>
+      <w:r>
+        <w:t xml:space="preserve"> button, then click on “</w:t>
+      </w:r>
+      <w:proofErr w:type="spellStart"/>
+      <w:r>
+        <w:t>Totus_config</w:t>
+      </w:r>
+      <w:proofErr w:type="spellEnd"/>
+      <w:r>
+        <w:t xml:space="preserve">”, select Main tab, press </w:t>
+      </w:r>
+      <w:r>
+        <w:rPr>
+          <w:b/>
+        </w:rPr>
+        <w:t>Browse</w:t>
+      </w:r>
+      <w:r>
+        <w:t xml:space="preserve"> button and select </w:t>
+      </w:r>
+      <w:proofErr w:type="spellStart"/>
+      <w:r>
+        <w:t>totus_pymod</w:t>
+      </w:r>
+      <w:proofErr w:type="spellEnd"/>
+      <w:r>
+        <w:t xml:space="preserve"> project. Also near Main Module press </w:t>
+      </w:r>
       <w:bookmarkStart w:id="28" w:name="_GoBack"/>
-      <w:r>
-        <w:t>button</w:t>
-      </w:r>
       <w:bookmarkEnd w:id="28"/>
       <w:r>
-        <w:t>.</w:t>
+        <w:rPr>
+          <w:b/>
+        </w:rPr>
+        <w:t>Browse</w:t>
+      </w:r>
+      <w:r>
+        <w:t xml:space="preserve"> button and select totus_pymod.py as </w:t>
+      </w:r>
+      <w:proofErr w:type="spellStart"/>
+      <w:r>
+        <w:t>startup</w:t>
+      </w:r>
+      <w:proofErr w:type="spellEnd"/>
+      <w:r>
+        <w:t xml:space="preserve"> module project:</w:t>
+      </w:r>
+    </w:p>
+    <w:p>
+      <w:r>
+        <w:rPr>
+          <w:noProof/>
+          <w:lang w:eastAsia="en-GB"/>
+        </w:rPr>
+        <w:lastRenderedPageBreak/>
+        <w:drawing>
+          <wp:inline distT="0" distB="0" distL="0" distR="0" wp14:anchorId="723C0002" wp14:editId="5C160C6F">
+            <wp:extent cx="6188710" cy="5165725"/>
+            <wp:effectExtent l="0" t="0" r="2540" b="0"/>
+            <wp:docPr id="1" name="Picture 1"/>
+            <wp:cNvGraphicFramePr>
+              <a:graphicFrameLocks xmlns:a="http://schemas.openxmlformats.org/drawingml/2006/main" noChangeAspect="1"/>
+            </wp:cNvGraphicFramePr>
+            <a:graphic xmlns:a="http://schemas.openxmlformats.org/drawingml/2006/main">
+              <a:graphicData uri="http://schemas.openxmlformats.org/drawingml/2006/picture">
+                <pic:pic xmlns:pic="http://schemas.openxmlformats.org/drawingml/2006/picture">
+                  <pic:nvPicPr>
+                    <pic:cNvPr id="1" name=""/>
+                    <pic:cNvPicPr/>
+                  </pic:nvPicPr>
+                  <pic:blipFill>
+                    <a:blip r:embed="rId20"/>
+                    <a:stretch>
+                      <a:fillRect/>
+                    </a:stretch>
+                  </pic:blipFill>
+                  <pic:spPr>
+                    <a:xfrm>
+                      <a:off x="0" y="0"/>
+                      <a:ext cx="6188710" cy="5165725"/>
+                    </a:xfrm>
+                    <a:prstGeom prst="rect">
+                      <a:avLst/>
+                    </a:prstGeom>
+                  </pic:spPr>
+                </pic:pic>
+              </a:graphicData>
+            </a:graphic>
+          </wp:inline>
+        </w:drawing>
       </w:r>
     </w:p>
     <w:p>
@@ -3973,7 +4151,6 @@
       </w:pPr>
       <w:bookmarkStart w:id="30" w:name="_Toc399744918"/>
       <w:r>
-        <w:lastRenderedPageBreak/>
         <w:t>1</w:t>
       </w:r>
       <w:r>
@@ -4041,6 +4218,7 @@
     <w:p/>
     <w:p>
       <w:r>
+        <w:lastRenderedPageBreak/>
         <w:t>Imports required:</w:t>
       </w:r>
     </w:p>
@@ -4278,7 +4456,7 @@
                     </pic:cNvPicPr>
                   </pic:nvPicPr>
                   <pic:blipFill>
-                    <a:blip r:embed="rId19">
+                    <a:blip r:embed="rId21">
                       <a:extLst>
                         <a:ext uri="{28A0092B-C50C-407E-A947-70E740481C1C}">
                           <a14:useLocalDpi xmlns:a14="http://schemas.microsoft.com/office/drawing/2010/main" val="0"/>
@@ -4311,8 +4489,8 @@
       </w:r>
     </w:p>
     <w:sectPr>
-      <w:headerReference w:type="default" r:id="rId20"/>
-      <w:footerReference w:type="default" r:id="rId21"/>
+      <w:headerReference w:type="default" r:id="rId22"/>
+      <w:footerReference w:type="default" r:id="rId23"/>
       <w:pgSz w:w="11906" w:h="16838"/>
       <w:pgMar w:top="1440" w:right="1080" w:bottom="1440" w:left="1080" w:header="708" w:footer="708" w:gutter="0"/>
       <w:cols w:space="708"/>
@@ -4381,7 +4559,7 @@
           <w:rPr>
             <w:noProof/>
           </w:rPr>
-          <w:t>7</w:t>
+          <w:t>8</w:t>
         </w:r>
         <w:r>
           <w:rPr>
@@ -5823,7 +6001,7 @@
 </file>
 
 <file path=customXml/itemProps1.xml><?xml version="1.0" encoding="utf-8"?>
-<ds:datastoreItem xmlns:ds="http://schemas.openxmlformats.org/officeDocument/2006/customXml" ds:itemID="{3E0F9445-D528-445F-A30B-DB539B3B1859}">
+<ds:datastoreItem xmlns:ds="http://schemas.openxmlformats.org/officeDocument/2006/customXml" ds:itemID="{C21A0746-9CEB-4D86-A2CF-8DB69C3E747E}">
   <ds:schemaRefs>
     <ds:schemaRef ds:uri="http://schemas.openxmlformats.org/officeDocument/2006/bibliography"/>
   </ds:schemaRefs>

</xml_diff>

<commit_message>
tested serial, added port for tcp
</commit_message>
<xml_diff>
--- a/TOTUS MODBUS Python Integration Application Note.docx
+++ b/TOTUS MODBUS Python Integration Application Note.docx
@@ -32,8 +32,6 @@
       <w:pPr>
         <w:jc w:val="right"/>
       </w:pPr>
-      <w:bookmarkStart w:id="0" w:name="_GoBack"/>
-      <w:bookmarkEnd w:id="0"/>
       <w:r>
         <w:t>Author: David Luca</w:t>
       </w:r>
@@ -1294,26 +1292,27 @@
       <w:pPr>
         <w:pStyle w:val="Heading1"/>
       </w:pPr>
-      <w:bookmarkStart w:id="1" w:name="_Toc269374658"/>
-      <w:bookmarkStart w:id="2" w:name="_Toc298970386"/>
-      <w:bookmarkStart w:id="3" w:name="_Toc298970651"/>
-      <w:bookmarkStart w:id="4" w:name="_Toc302111471"/>
-      <w:bookmarkStart w:id="5" w:name="_Toc302464239"/>
-      <w:bookmarkStart w:id="6" w:name="_Toc303247435"/>
-      <w:bookmarkStart w:id="7" w:name="_Toc303336952"/>
-      <w:bookmarkStart w:id="8" w:name="_Toc303583927"/>
-      <w:bookmarkStart w:id="9" w:name="_Toc303584535"/>
-      <w:bookmarkStart w:id="10" w:name="_Toc303928821"/>
-      <w:bookmarkStart w:id="11" w:name="_Toc303951594"/>
-      <w:bookmarkStart w:id="12" w:name="_Toc303961612"/>
-      <w:bookmarkStart w:id="13" w:name="_Toc304200590"/>
-      <w:bookmarkStart w:id="14" w:name="_Toc304327872"/>
-      <w:bookmarkStart w:id="15" w:name="_Toc304327987"/>
-      <w:bookmarkStart w:id="16" w:name="_Toc390328962"/>
-      <w:bookmarkStart w:id="17" w:name="_Toc399836944"/>
+      <w:bookmarkStart w:id="0" w:name="_Toc269374658"/>
+      <w:bookmarkStart w:id="1" w:name="_Toc298970386"/>
+      <w:bookmarkStart w:id="2" w:name="_Toc298970651"/>
+      <w:bookmarkStart w:id="3" w:name="_Toc302111471"/>
+      <w:bookmarkStart w:id="4" w:name="_Toc302464239"/>
+      <w:bookmarkStart w:id="5" w:name="_Toc303247435"/>
+      <w:bookmarkStart w:id="6" w:name="_Toc303336952"/>
+      <w:bookmarkStart w:id="7" w:name="_Toc303583927"/>
+      <w:bookmarkStart w:id="8" w:name="_Toc303584535"/>
+      <w:bookmarkStart w:id="9" w:name="_Toc303928821"/>
+      <w:bookmarkStart w:id="10" w:name="_Toc303951594"/>
+      <w:bookmarkStart w:id="11" w:name="_Toc303961612"/>
+      <w:bookmarkStart w:id="12" w:name="_Toc304200590"/>
+      <w:bookmarkStart w:id="13" w:name="_Toc304327872"/>
+      <w:bookmarkStart w:id="14" w:name="_Toc304327987"/>
+      <w:bookmarkStart w:id="15" w:name="_Toc390328962"/>
+      <w:bookmarkStart w:id="16" w:name="_Toc399836944"/>
       <w:r>
         <w:t>Document History</w:t>
       </w:r>
+      <w:bookmarkEnd w:id="0"/>
       <w:bookmarkEnd w:id="1"/>
       <w:bookmarkEnd w:id="2"/>
       <w:bookmarkEnd w:id="3"/>
@@ -1330,7 +1329,6 @@
       <w:bookmarkEnd w:id="14"/>
       <w:bookmarkEnd w:id="15"/>
       <w:bookmarkEnd w:id="16"/>
-      <w:bookmarkEnd w:id="17"/>
     </w:p>
     <w:tbl>
       <w:tblPr>
@@ -1543,14 +1541,14 @@
           <w:color w:val="000000" w:themeColor="text1"/>
         </w:rPr>
       </w:pPr>
-      <w:bookmarkStart w:id="18" w:name="_Toc399836945"/>
+      <w:bookmarkStart w:id="17" w:name="_Toc399836945"/>
       <w:r>
         <w:rPr>
           <w:color w:val="000000" w:themeColor="text1"/>
         </w:rPr>
         <w:t>Introduction</w:t>
       </w:r>
-      <w:bookmarkEnd w:id="18"/>
+      <w:bookmarkEnd w:id="17"/>
     </w:p>
     <w:p/>
     <w:p>
@@ -1603,13 +1601,13 @@
       <w:pPr>
         <w:pStyle w:val="Heading1"/>
       </w:pPr>
-      <w:bookmarkStart w:id="19" w:name="_Toc399515024"/>
-      <w:bookmarkStart w:id="20" w:name="_Toc399836946"/>
+      <w:bookmarkStart w:id="18" w:name="_Toc399515024"/>
+      <w:bookmarkStart w:id="19" w:name="_Toc399836946"/>
       <w:r>
         <w:t>Configure MODBUS on TOTUS</w:t>
       </w:r>
+      <w:bookmarkEnd w:id="18"/>
       <w:bookmarkEnd w:id="19"/>
-      <w:bookmarkEnd w:id="20"/>
     </w:p>
     <w:p>
       <w:pPr>
@@ -1619,13 +1617,13 @@
           <w:numId w:val="2"/>
         </w:numPr>
       </w:pPr>
-      <w:bookmarkStart w:id="21" w:name="_Toc399515025"/>
-      <w:bookmarkStart w:id="22" w:name="_Toc399836947"/>
+      <w:bookmarkStart w:id="20" w:name="_Toc399515025"/>
+      <w:bookmarkStart w:id="21" w:name="_Toc399836947"/>
       <w:r>
         <w:t>Configure Modbus via TCP</w:t>
       </w:r>
+      <w:bookmarkEnd w:id="20"/>
       <w:bookmarkEnd w:id="21"/>
-      <w:bookmarkEnd w:id="22"/>
       <w:r>
         <w:t xml:space="preserve"> </w:t>
       </w:r>
@@ -1753,13 +1751,13 @@
           <w:numId w:val="2"/>
         </w:numPr>
       </w:pPr>
-      <w:bookmarkStart w:id="23" w:name="_Toc399515026"/>
-      <w:bookmarkStart w:id="24" w:name="_Toc399836948"/>
+      <w:bookmarkStart w:id="22" w:name="_Toc399515026"/>
+      <w:bookmarkStart w:id="23" w:name="_Toc399836948"/>
       <w:r>
         <w:t>Configure Modbus via Serial</w:t>
       </w:r>
+      <w:bookmarkEnd w:id="22"/>
       <w:bookmarkEnd w:id="23"/>
-      <w:bookmarkEnd w:id="24"/>
     </w:p>
     <w:p/>
     <w:p>
@@ -1875,8 +1873,8 @@
       <w:pPr>
         <w:pStyle w:val="Heading1"/>
       </w:pPr>
-      <w:bookmarkStart w:id="25" w:name="_Toc399515027"/>
-      <w:bookmarkStart w:id="26" w:name="_Toc399836949"/>
+      <w:bookmarkStart w:id="24" w:name="_Toc399515027"/>
+      <w:bookmarkStart w:id="25" w:name="_Toc399836949"/>
       <w:proofErr w:type="spellStart"/>
       <w:r>
         <w:t>Totus</w:t>
@@ -1885,8 +1883,8 @@
       <w:r>
         <w:t xml:space="preserve"> Modbus Register map</w:t>
       </w:r>
+      <w:bookmarkEnd w:id="24"/>
       <w:bookmarkEnd w:id="25"/>
-      <w:bookmarkEnd w:id="26"/>
     </w:p>
     <w:p/>
     <w:p>
@@ -3101,11 +3099,11 @@
       <w:pPr>
         <w:pStyle w:val="Heading1"/>
       </w:pPr>
-      <w:bookmarkStart w:id="27" w:name="_Toc399836950"/>
+      <w:bookmarkStart w:id="26" w:name="_Toc399836950"/>
       <w:r>
         <w:t>Pre-requisites</w:t>
       </w:r>
-      <w:bookmarkEnd w:id="27"/>
+      <w:bookmarkEnd w:id="26"/>
     </w:p>
     <w:p>
       <w:r>
@@ -3193,7 +3191,7 @@
       <w:r>
         <w:t xml:space="preserve"> (</w:t>
       </w:r>
-      <w:hyperlink r:id="rId11" w:history="1">
+      <w:hyperlink r:id="rId11" w:anchor="md5=f35cd3a424145c68c235dcb7aef89c48" w:history="1">
         <w:r>
           <w:rPr>
             <w:rStyle w:val="Hyperlink"/>
@@ -3596,12 +3594,12 @@
       <w:pPr>
         <w:pStyle w:val="Heading1"/>
       </w:pPr>
-      <w:bookmarkStart w:id="28" w:name="_Toc399836951"/>
+      <w:bookmarkStart w:id="27" w:name="_Toc399836951"/>
       <w:r>
         <w:lastRenderedPageBreak/>
         <w:t>Project Setup</w:t>
       </w:r>
-      <w:bookmarkEnd w:id="28"/>
+      <w:bookmarkEnd w:id="27"/>
     </w:p>
     <w:p>
       <w:proofErr w:type="spellStart"/>
@@ -3610,31 +3608,7 @@
       </w:r>
       <w:proofErr w:type="spellEnd"/>
       <w:r>
-        <w:t xml:space="preserve"> </w:t>
-      </w:r>
-      <w:r>
-        <w:t xml:space="preserve">needs Python 2.7 </w:t>
-      </w:r>
-      <w:r>
-        <w:t>configure</w:t>
-      </w:r>
-      <w:r>
-        <w:t>d</w:t>
-      </w:r>
-      <w:r>
-        <w:t xml:space="preserve"> </w:t>
-      </w:r>
-      <w:r>
-        <w:t xml:space="preserve">as </w:t>
-      </w:r>
-      <w:r>
-        <w:t xml:space="preserve">interpreter so specify the path to Python environment </w:t>
-      </w:r>
-      <w:r>
-        <w:t xml:space="preserve">using </w:t>
-      </w:r>
-      <w:r>
-        <w:t xml:space="preserve">Window-&gt;Preferences menu, select </w:t>
+        <w:t xml:space="preserve"> needs Python 2.7 configured as interpreter so specify the path to Python environment using Window-&gt;Preferences menu, select </w:t>
       </w:r>
       <w:proofErr w:type="spellStart"/>
       <w:r>
@@ -3741,10 +3715,7 @@
         <w:t>type</w:t>
       </w:r>
       <w:r>
-        <w:t xml:space="preserve"> the project name </w:t>
-      </w:r>
-      <w:r>
-        <w:t xml:space="preserve">(e.g. </w:t>
+        <w:t xml:space="preserve"> the project name (e.g. </w:t>
       </w:r>
       <w:proofErr w:type="spellStart"/>
       <w:r>
@@ -3752,10 +3723,7 @@
       </w:r>
       <w:proofErr w:type="spellEnd"/>
       <w:r>
-        <w:t>)</w:t>
-      </w:r>
-      <w:r>
-        <w:t xml:space="preserve"> and select a folder then press </w:t>
+        <w:t xml:space="preserve">) and select a folder then press </w:t>
       </w:r>
       <w:r>
         <w:rPr>
@@ -4020,7 +3988,7 @@
       <w:pPr>
         <w:pStyle w:val="Heading2"/>
       </w:pPr>
-      <w:bookmarkStart w:id="29" w:name="_Toc399836952"/>
+      <w:bookmarkStart w:id="28" w:name="_Toc399836952"/>
       <w:r>
         <w:t>1</w:t>
       </w:r>
@@ -4034,54 +4002,54 @@
       <w:r>
         <w:t>Totus</w:t>
       </w:r>
+      <w:bookmarkEnd w:id="28"/>
+      <w:proofErr w:type="spellEnd"/>
+    </w:p>
+    <w:p>
+      <w:r>
+        <w:t xml:space="preserve">Jump to section 1.1 </w:t>
+      </w:r>
+      <w:r>
+        <w:t>if</w:t>
+      </w:r>
+      <w:r>
+        <w:t xml:space="preserve"> </w:t>
+      </w:r>
+      <w:r>
+        <w:t xml:space="preserve">connecting via </w:t>
+      </w:r>
+      <w:r>
+        <w:t xml:space="preserve">TCP </w:t>
+      </w:r>
+      <w:r>
+        <w:t xml:space="preserve">or section </w:t>
+      </w:r>
+      <w:r>
+        <w:t xml:space="preserve">1.2 </w:t>
+      </w:r>
+      <w:r>
+        <w:t>if connecting via</w:t>
+      </w:r>
+      <w:r>
+        <w:t xml:space="preserve"> Serial connection</w:t>
+      </w:r>
+      <w:r>
+        <w:t>.</w:t>
+      </w:r>
+    </w:p>
+    <w:p/>
+    <w:p>
+      <w:pPr>
+        <w:pStyle w:val="Heading3"/>
+      </w:pPr>
+      <w:bookmarkStart w:id="29" w:name="_Toc399836953"/>
+      <w:r>
+        <w:t>1</w:t>
+      </w:r>
+      <w:r>
+        <w:t>.1 Connecting via TCP</w:t>
+      </w:r>
       <w:bookmarkEnd w:id="29"/>
-      <w:proofErr w:type="spellEnd"/>
-    </w:p>
-    <w:p>
-      <w:r>
-        <w:t xml:space="preserve">Jump to section 1.1 </w:t>
-      </w:r>
-      <w:r>
-        <w:t>if</w:t>
-      </w:r>
-      <w:r>
-        <w:t xml:space="preserve"> </w:t>
-      </w:r>
-      <w:r>
-        <w:t xml:space="preserve">connecting via </w:t>
-      </w:r>
-      <w:r>
-        <w:t xml:space="preserve">TCP </w:t>
-      </w:r>
-      <w:r>
-        <w:t xml:space="preserve">or section </w:t>
-      </w:r>
-      <w:r>
-        <w:t xml:space="preserve">1.2 </w:t>
-      </w:r>
-      <w:r>
-        <w:t>if connecting via</w:t>
-      </w:r>
-      <w:r>
-        <w:t xml:space="preserve"> Serial connection</w:t>
-      </w:r>
-      <w:r>
-        <w:t>.</w:t>
-      </w:r>
-    </w:p>
-    <w:p/>
-    <w:p>
-      <w:pPr>
-        <w:pStyle w:val="Heading3"/>
-      </w:pPr>
-      <w:bookmarkStart w:id="30" w:name="_Toc399836953"/>
-      <w:r>
-        <w:t>1</w:t>
-      </w:r>
-      <w:r>
-        <w:t>.1 Connecting via TCP</w:t>
-      </w:r>
-      <w:bookmarkEnd w:id="30"/>
     </w:p>
     <w:p>
       <w:pPr>
@@ -4486,12 +4454,24 @@
       <w:r>
         <w:rPr>
           <w:rFonts w:ascii="Courier New" w:hAnsi="Courier New" w:cs="Courier New"/>
+          <w:i/>
+          <w:iCs/>
+          <w:sz w:val="18"/>
+          <w:szCs w:val="18"/>
+        </w:rPr>
+        <w:t>, port=502</w:t>
+      </w:r>
+      <w:r>
+        <w:rPr>
+          <w:rFonts w:ascii="Courier New" w:hAnsi="Courier New" w:cs="Courier New"/>
           <w:color w:val="000000"/>
           <w:sz w:val="18"/>
           <w:szCs w:val="18"/>
         </w:rPr>
         <w:t>)</w:t>
       </w:r>
+      <w:bookmarkStart w:id="30" w:name="_GoBack"/>
+      <w:bookmarkEnd w:id="30"/>
     </w:p>
     <w:p>
       <w:pPr>
@@ -5143,7 +5123,7 @@
           <w:sz w:val="18"/>
           <w:szCs w:val="18"/>
         </w:rPr>
-        <w:t>1</w:t>
+        <w:t>2</w:t>
       </w:r>
       <w:r>
         <w:rPr>
@@ -5181,7 +5161,52 @@
           <w:sz w:val="18"/>
           <w:szCs w:val="18"/>
         </w:rPr>
-        <w:t># parity can be '</w:t>
+        <w:t xml:space="preserve"># parity can be </w:t>
+      </w:r>
+      <w:r>
+        <w:rPr>
+          <w:rFonts w:ascii="Courier New" w:hAnsi="Courier New" w:cs="Courier New"/>
+          <w:color w:val="C0C0C0"/>
+          <w:sz w:val="18"/>
+          <w:szCs w:val="18"/>
+        </w:rPr>
+        <w:t>'</w:t>
+      </w:r>
+      <w:r>
+        <w:rPr>
+          <w:rFonts w:ascii="Courier New" w:hAnsi="Courier New" w:cs="Courier New"/>
+          <w:color w:val="C0C0C0"/>
+          <w:sz w:val="18"/>
+          <w:szCs w:val="18"/>
+        </w:rPr>
+        <w:t>None</w:t>
+      </w:r>
+      <w:r>
+        <w:rPr>
+          <w:rFonts w:ascii="Courier New" w:hAnsi="Courier New" w:cs="Courier New"/>
+          <w:color w:val="C0C0C0"/>
+          <w:sz w:val="18"/>
+          <w:szCs w:val="18"/>
+        </w:rPr>
+        <w:t>'</w:t>
+      </w:r>
+      <w:r>
+        <w:rPr>
+          <w:rFonts w:ascii="Courier New" w:hAnsi="Courier New" w:cs="Courier New"/>
+          <w:color w:val="C0C0C0"/>
+          <w:sz w:val="18"/>
+          <w:szCs w:val="18"/>
+        </w:rPr>
+        <w:t xml:space="preserve">, </w:t>
+      </w:r>
+      <w:r>
+        <w:rPr>
+          <w:rFonts w:ascii="Courier New" w:hAnsi="Courier New" w:cs="Courier New"/>
+          <w:color w:val="C0C0C0"/>
+          <w:sz w:val="18"/>
+          <w:szCs w:val="18"/>
+        </w:rPr>
+        <w:t>'</w:t>
       </w:r>
       <w:proofErr w:type="spellStart"/>
       <w:r>
@@ -10346,7 +10371,7 @@
           <w:rPr>
             <w:noProof/>
           </w:rPr>
-          <w:t>1</w:t>
+          <w:t>10</w:t>
         </w:r>
         <w:r>
           <w:rPr>
@@ -11163,6 +11188,7 @@
   <w:style w:type="character" w:default="1" w:styleId="DefaultParagraphFont">
     <w:name w:val="Default Paragraph Font"/>
     <w:uiPriority w:val="1"/>
+    <w:semiHidden/>
     <w:unhideWhenUsed/>
   </w:style>
   <w:style w:type="table" w:default="1" w:styleId="TableNormal">
@@ -11788,7 +11814,7 @@
 </file>
 
 <file path=customXml/itemProps1.xml><?xml version="1.0" encoding="utf-8"?>
-<ds:datastoreItem xmlns:ds="http://schemas.openxmlformats.org/officeDocument/2006/customXml" ds:itemID="{6810992F-803D-4BF7-B898-6744497CACA0}">
+<ds:datastoreItem xmlns:ds="http://schemas.openxmlformats.org/officeDocument/2006/customXml" ds:itemID="{351DDD83-EF04-4C80-BDD2-DB73DD3CAF9C}">
   <ds:schemaRefs>
     <ds:schemaRef ds:uri="http://schemas.openxmlformats.org/officeDocument/2006/bibliography"/>
   </ds:schemaRefs>

</xml_diff>